<commit_message>
Ciclo de vida dos dados
Ciclo de vida dos dados
</commit_message>
<xml_diff>
--- a/Documentacao/PropostaColetaLixo.docx
+++ b/Documentacao/PropostaColetaLixo.docx
@@ -23,26 +23,13 @@
         <w:t>Nome:</w:t>
       </w:r>
       <w:r>
-        <w:t xml:space="preserve"> Diego Dante Paixão </w:t>
-      </w:r>
-      <w:proofErr w:type="spellStart"/>
-      <w:r>
-        <w:t>Guinez</w:t>
-      </w:r>
-      <w:proofErr w:type="spellEnd"/>
+        <w:t xml:space="preserve"> Diego Dante Paixão Guinez</w:t>
+      </w:r>
     </w:p>
     <w:p/>
     <w:p>
       <w:r>
-        <w:t xml:space="preserve">Para esse projeto vamos utilizar como Ciclo de Vida de produção de </w:t>
-      </w:r>
-      <w:proofErr w:type="spellStart"/>
-      <w:r>
-        <w:t>software</w:t>
-      </w:r>
-      <w:proofErr w:type="spellEnd"/>
-      <w:r>
-        <w:t xml:space="preserve"> o modelo de </w:t>
+        <w:t xml:space="preserve">Para esse projeto vamos utilizar como Ciclo de Vida de produção de software o modelo de </w:t>
       </w:r>
       <w:r>
         <w:rPr>
@@ -166,9 +153,49 @@
         <w:t>se ficou lixo para trás, o caminhão já estava cheio, precisa enviar outro caminhão. (Qualidade: variedade, velocidade)</w:t>
       </w:r>
     </w:p>
-    <w:p>
+    <w:p/>
+    <w:p>
+      <w:r>
+        <w:rPr>
+          <w:b/>
+          <w:bCs/>
+        </w:rPr>
+        <w:t>Ciclo de vida dos Dados:</w:t>
+      </w:r>
+      <w:r>
+        <w:rPr>
+          <w:b/>
+          <w:bCs/>
+        </w:rPr>
+        <w:t xml:space="preserve"> </w:t>
+      </w:r>
+      <w:r>
+        <w:t>Este projeto está na fase d</w:t>
+      </w:r>
+      <w:r>
+        <w:t xml:space="preserve">e </w:t>
+      </w:r>
+      <w:r>
+        <w:rPr>
+          <w:b/>
+          <w:bCs/>
+        </w:rPr>
+        <w:t>Planejar escopo de abordagem</w:t>
+      </w:r>
+      <w:r>
+        <w:t xml:space="preserve">, pois </w:t>
+      </w:r>
+      <w:r>
+        <w:t xml:space="preserve">mesmo ele tendo alguns dados da empresa vamos precisar planejar quais </w:t>
+      </w:r>
+      <w:r>
+        <w:t>novos dados</w:t>
+      </w:r>
       <w:bookmarkStart w:id="0" w:name="_GoBack"/>
       <w:bookmarkEnd w:id="0"/>
+      <w:r>
+        <w:t xml:space="preserve"> vamos abordar</w:t>
+      </w:r>
     </w:p>
     <w:sectPr>
       <w:pgSz w:w="11906" w:h="16838"/>

</xml_diff>